<commit_message>
Documentation added and updates in src
</commit_message>
<xml_diff>
--- a/bitvis_vip_ethernet/doc/ethernet_vvc_QuickRef.docx
+++ b/bitvis_vip_ethernet/doc/ethernet_vvc_QuickRef.docx
@@ -774,13 +774,13 @@
         <mc:AlternateContent>
           <mc:Choice Requires="wps">
             <w:drawing>
-              <wp:anchor distT="0" distB="0" distL="114300" distR="114300" simplePos="0" relativeHeight="251683840" behindDoc="0" locked="0" layoutInCell="1" allowOverlap="1" wp14:anchorId="6835D37D" wp14:editId="2BBA0320">
+              <wp:anchor distT="0" distB="0" distL="114300" distR="114300" simplePos="0" relativeHeight="251683840" behindDoc="0" locked="0" layoutInCell="1" allowOverlap="1" wp14:anchorId="6835D37D" wp14:editId="2803DF29">
                 <wp:simplePos x="0" y="0"/>
                 <wp:positionH relativeFrom="margin">
                   <wp:posOffset>8470900</wp:posOffset>
                 </wp:positionH>
                 <wp:positionV relativeFrom="paragraph">
-                  <wp:posOffset>482600</wp:posOffset>
+                  <wp:posOffset>44450</wp:posOffset>
                 </wp:positionV>
                 <wp:extent cx="1139190" cy="279400"/>
                 <wp:effectExtent l="0" t="0" r="0" b="6350"/>
@@ -865,7 +865,7 @@
           </mc:Choice>
           <mc:Fallback>
             <w:pict>
-              <v:shape w14:anchorId="6835D37D" id="Tekstboks 8" o:spid="_x0000_s1027" type="#_x0000_t202" style="position:absolute;margin-left:667pt;margin-top:38pt;width:89.7pt;height:22pt;z-index:251683840;visibility:visible;mso-wrap-style:square;mso-width-percent:0;mso-height-percent:0;mso-wrap-distance-left:9pt;mso-wrap-distance-top:0;mso-wrap-distance-right:9pt;mso-wrap-distance-bottom:0;mso-position-horizontal:absolute;mso-position-horizontal-relative:margin;mso-position-vertical:absolute;mso-position-vertical-relative:text;mso-width-percent:0;mso-height-percent:0;mso-width-relative:margin;mso-height-relative:margin;v-text-anchor:top" o:gfxdata="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" filled="f" stroked="f">
+              <v:shape w14:anchorId="6835D37D" id="Tekstboks 8" o:spid="_x0000_s1027" type="#_x0000_t202" style="position:absolute;margin-left:667pt;margin-top:3.5pt;width:89.7pt;height:22pt;z-index:251683840;visibility:visible;mso-wrap-style:square;mso-width-percent:0;mso-height-percent:0;mso-wrap-distance-left:9pt;mso-wrap-distance-top:0;mso-wrap-distance-right:9pt;mso-wrap-distance-bottom:0;mso-position-horizontal:absolute;mso-position-horizontal-relative:margin;mso-position-vertical:absolute;mso-position-vertical-relative:text;mso-width-percent:0;mso-height-percent:0;mso-width-relative:margin;mso-height-relative:margin;v-text-anchor:top" o:gfxdata="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" filled="f" stroked="f">
                 <v:textbox>
                   <w:txbxContent>
                     <w:p>
@@ -5031,8 +5031,6 @@
           <w:szCs w:val="16"/>
         </w:rPr>
       </w:pPr>
-      <w:bookmarkStart w:id="0" w:name="_GoBack"/>
-      <w:bookmarkEnd w:id="0"/>
     </w:p>
     <w:p>
       <w:pPr>
@@ -5137,7 +5135,7 @@
                 <w:szCs w:val="16"/>
               </w:rPr>
             </w:pPr>
-            <w:bookmarkStart w:id="1" w:name="_Hlk524506613"/>
+            <w:bookmarkStart w:id="0" w:name="_Hlk524506613"/>
             <w:r>
               <w:rPr>
                 <w:rFonts w:cs="Helvetica"/>
@@ -5631,7 +5629,7 @@
           </w:p>
         </w:tc>
       </w:tr>
-      <w:bookmarkEnd w:id="1"/>
+      <w:bookmarkEnd w:id="0"/>
     </w:tbl>
     <w:p>
       <w:pPr>
@@ -6375,7 +6373,7 @@
         <w:pStyle w:val="Subtitle"/>
         <w:spacing w:after="40"/>
       </w:pPr>
-      <w:bookmarkStart w:id="2" w:name="_Ref424297123"/>
+      <w:bookmarkStart w:id="1" w:name="_Ref424297123"/>
     </w:p>
     <w:p>
       <w:pPr>
@@ -6958,7 +6956,7 @@
         </w:tc>
       </w:tr>
     </w:tbl>
-    <w:bookmarkEnd w:id="2"/>
+    <w:bookmarkEnd w:id="1"/>
     <w:p>
       <w:pPr>
         <w:pStyle w:val="Subtitle"/>
@@ -8071,10 +8069,10 @@
         <w:tblLook w:val="04A0" w:firstRow="1" w:lastRow="0" w:firstColumn="1" w:lastColumn="0" w:noHBand="0" w:noVBand="1"/>
       </w:tblPr>
       <w:tblGrid>
-        <w:gridCol w:w="4317"/>
-        <w:gridCol w:w="3088"/>
-        <w:gridCol w:w="3085"/>
-        <w:gridCol w:w="4639"/>
+        <w:gridCol w:w="4256"/>
+        <w:gridCol w:w="2860"/>
+        <w:gridCol w:w="4276"/>
+        <w:gridCol w:w="3963"/>
       </w:tblGrid>
       <w:tr>
         <w:trPr>
@@ -8284,7 +8282,7 @@
                 <w:rFonts w:cs="Helvetica"/>
                 <w:sz w:val="15"/>
               </w:rPr>
-              <w:t>1</w:t>
+              <w:t>-</w:t>
             </w:r>
           </w:p>
         </w:tc>
@@ -8349,39 +8347,7 @@
                 <w:color w:val="000000" w:themeColor="text1"/>
                 <w:sz w:val="15"/>
               </w:rPr>
-              <w:t>GC_</w:t>
-            </w:r>
-            <w:r>
-              <w:rPr>
-                <w:rFonts w:cs="Helvetica"/>
-                <w:color w:val="000000" w:themeColor="text1"/>
-                <w:sz w:val="15"/>
-              </w:rPr>
-              <w:t>ETHERNET</w:t>
-            </w:r>
-            <w:r>
-              <w:rPr>
-                <w:rFonts w:cs="Helvetica"/>
-                <w:color w:val="000000" w:themeColor="text1"/>
-                <w:sz w:val="15"/>
-              </w:rPr>
-              <w:t>_</w:t>
-            </w:r>
-            <w:r>
-              <w:rPr>
-                <w:rFonts w:cs="Helvetica"/>
-                <w:color w:val="000000" w:themeColor="text1"/>
-                <w:sz w:val="15"/>
-              </w:rPr>
-              <w:t>BFM_</w:t>
-            </w:r>
-            <w:r>
-              <w:rPr>
-                <w:rFonts w:cs="Helvetica"/>
-                <w:color w:val="000000" w:themeColor="text1"/>
-                <w:sz w:val="15"/>
-              </w:rPr>
-              <w:t>CONFIG</w:t>
+              <w:t>GC_INTERFACE</w:t>
             </w:r>
           </w:p>
         </w:tc>
@@ -8411,35 +8377,7 @@
                 <w:rFonts w:cs="Helvetica"/>
                 <w:sz w:val="15"/>
               </w:rPr>
-              <w:t>t_</w:t>
-            </w:r>
-            <w:r>
-              <w:rPr>
-                <w:rFonts w:cs="Helvetica"/>
-                <w:sz w:val="15"/>
-              </w:rPr>
-              <w:t>ethernet</w:t>
-            </w:r>
-            <w:r>
-              <w:rPr>
-                <w:rFonts w:cs="Helvetica"/>
-                <w:sz w:val="15"/>
-              </w:rPr>
-              <w:t>_bfm</w:t>
-            </w:r>
-            <w:r>
-              <w:rPr>
-                <w:rFonts w:cs="Helvetica"/>
-                <w:sz w:val="15"/>
-              </w:rPr>
-              <w:t>_</w:t>
-            </w:r>
-            <w:r>
-              <w:rPr>
-                <w:rFonts w:cs="Helvetica"/>
-                <w:sz w:val="15"/>
-              </w:rPr>
-              <w:t>config</w:t>
+              <w:t>t_interface</w:t>
             </w:r>
             <w:proofErr w:type="spellEnd"/>
           </w:p>
@@ -8469,21 +8407,7 @@
                 <w:rFonts w:cs="Helvetica"/>
                 <w:sz w:val="15"/>
               </w:rPr>
-              <w:t>C_</w:t>
-            </w:r>
-            <w:r>
-              <w:rPr>
-                <w:rFonts w:cs="Helvetica"/>
-                <w:sz w:val="15"/>
-              </w:rPr>
-              <w:t>ETHERNET</w:t>
-            </w:r>
-            <w:r>
-              <w:rPr>
-                <w:rFonts w:cs="Helvetica"/>
-                <w:sz w:val="15"/>
-              </w:rPr>
-              <w:t>_BFM_CONFIG_DEFAULT</w:t>
+              <w:t>-</w:t>
             </w:r>
           </w:p>
         </w:tc>
@@ -8512,21 +8436,21 @@
                 <w:rFonts w:cs="Helvetica"/>
                 <w:sz w:val="15"/>
               </w:rPr>
-              <w:t xml:space="preserve">Configuration for the </w:t>
-            </w:r>
-            <w:r>
-              <w:rPr>
-                <w:rFonts w:cs="Helvetica"/>
-                <w:sz w:val="15"/>
-              </w:rPr>
-              <w:t>Ethernet</w:t>
-            </w:r>
-            <w:r>
-              <w:rPr>
-                <w:rFonts w:cs="Helvetica"/>
-                <w:sz w:val="15"/>
-              </w:rPr>
-              <w:t xml:space="preserve"> BFM.</w:t>
+              <w:t>Sub-VVC interface type, e.g.</w:t>
+            </w:r>
+            <w:r>
+              <w:rPr>
+                <w:rFonts w:cs="Helvetica"/>
+                <w:sz w:val="15"/>
+              </w:rPr>
+              <w:t xml:space="preserve"> GMII.</w:t>
+            </w:r>
+            <w:r>
+              <w:rPr>
+                <w:rFonts w:cs="Helvetica"/>
+                <w:sz w:val="15"/>
+              </w:rPr>
+              <w:t xml:space="preserve"> </w:t>
             </w:r>
           </w:p>
         </w:tc>
@@ -8562,7 +8486,7 @@
                 <w:color w:val="000000" w:themeColor="text1"/>
                 <w:sz w:val="15"/>
               </w:rPr>
-              <w:t>GC_CMD_QUEUE_COUNT_MAX</w:t>
+              <w:t>GC_SUB_VVC_INSTANCE_IDX</w:t>
             </w:r>
           </w:p>
         </w:tc>
@@ -8615,13 +8539,6 @@
                 <w:sz w:val="15"/>
               </w:rPr>
             </w:pPr>
-            <w:r>
-              <w:rPr>
-                <w:rFonts w:cs="Helvetica"/>
-                <w:sz w:val="15"/>
-              </w:rPr>
-              <w:t>1000</w:t>
-            </w:r>
           </w:p>
         </w:tc>
         <w:tc>
@@ -8649,7 +8566,134 @@
                 <w:rFonts w:cs="Helvetica"/>
                 <w:sz w:val="15"/>
               </w:rPr>
-              <w:t>Absolute maximum number of commands in the VVC command queue</w:t>
+              <w:t>Instance number of the sub-VVC.</w:t>
+            </w:r>
+          </w:p>
+        </w:tc>
+      </w:tr>
+      <w:tr>
+        <w:trPr>
+          <w:cantSplit/>
+          <w:jc w:val="center"/>
+        </w:trPr>
+        <w:tc>
+          <w:tcPr>
+            <w:tcW w:w="4317" w:type="dxa"/>
+            <w:tcBorders>
+              <w:left w:val="nil"/>
+              <w:right w:val="nil"/>
+            </w:tcBorders>
+            <w:shd w:val="clear" w:color="auto" w:fill="auto"/>
+          </w:tcPr>
+          <w:p>
+            <w:pPr>
+              <w:tabs>
+                <w:tab w:val="left" w:pos="4820"/>
+              </w:tabs>
+              <w:spacing w:line="276" w:lineRule="auto"/>
+              <w:rPr>
+                <w:rFonts w:cs="Helvetica"/>
+                <w:color w:val="000000" w:themeColor="text1"/>
+                <w:sz w:val="15"/>
+              </w:rPr>
+            </w:pPr>
+            <w:r>
+              <w:rPr>
+                <w:rFonts w:cs="Helvetica"/>
+                <w:color w:val="000000" w:themeColor="text1"/>
+                <w:sz w:val="15"/>
+              </w:rPr>
+              <w:lastRenderedPageBreak/>
+              <w:t>GC_DUT_IF_FIELD_CONFIG</w:t>
+            </w:r>
+          </w:p>
+        </w:tc>
+        <w:tc>
+          <w:tcPr>
+            <w:tcW w:w="3088" w:type="dxa"/>
+            <w:tcBorders>
+              <w:left w:val="nil"/>
+              <w:right w:val="nil"/>
+            </w:tcBorders>
+            <w:shd w:val="clear" w:color="auto" w:fill="auto"/>
+          </w:tcPr>
+          <w:p>
+            <w:pPr>
+              <w:tabs>
+                <w:tab w:val="left" w:pos="4820"/>
+              </w:tabs>
+              <w:spacing w:line="276" w:lineRule="auto"/>
+              <w:rPr>
+                <w:rFonts w:cs="Helvetica"/>
+                <w:sz w:val="15"/>
+              </w:rPr>
+            </w:pPr>
+            <w:proofErr w:type="spellStart"/>
+            <w:r>
+              <w:rPr>
+                <w:rFonts w:cs="Helvetica"/>
+                <w:sz w:val="15"/>
+              </w:rPr>
+              <w:t>t_dut_if_field_config_channel_array</w:t>
+            </w:r>
+            <w:proofErr w:type="spellEnd"/>
+          </w:p>
+        </w:tc>
+        <w:tc>
+          <w:tcPr>
+            <w:tcW w:w="3085" w:type="dxa"/>
+            <w:tcBorders>
+              <w:left w:val="nil"/>
+              <w:right w:val="nil"/>
+            </w:tcBorders>
+            <w:shd w:val="clear" w:color="auto" w:fill="auto"/>
+          </w:tcPr>
+          <w:p>
+            <w:pPr>
+              <w:tabs>
+                <w:tab w:val="left" w:pos="4820"/>
+              </w:tabs>
+              <w:spacing w:line="276" w:lineRule="auto"/>
+              <w:rPr>
+                <w:rFonts w:cs="Helvetica"/>
+                <w:sz w:val="15"/>
+              </w:rPr>
+            </w:pPr>
+            <w:r>
+              <w:rPr>
+                <w:rFonts w:cs="Helvetica"/>
+                <w:sz w:val="15"/>
+              </w:rPr>
+              <w:t>C_DUT_IF_FIELD_CONFIG_CHANNEL_ARRAY_DEFAULT</w:t>
+            </w:r>
+          </w:p>
+        </w:tc>
+        <w:tc>
+          <w:tcPr>
+            <w:tcW w:w="4639" w:type="dxa"/>
+            <w:tcBorders>
+              <w:left w:val="nil"/>
+              <w:right w:val="nil"/>
+            </w:tcBorders>
+            <w:shd w:val="clear" w:color="auto" w:fill="auto"/>
+          </w:tcPr>
+          <w:p>
+            <w:pPr>
+              <w:tabs>
+                <w:tab w:val="left" w:pos="4820"/>
+              </w:tabs>
+              <w:spacing w:line="276" w:lineRule="auto"/>
+              <w:rPr>
+                <w:rFonts w:cs="Helvetica"/>
+                <w:sz w:val="15"/>
+              </w:rPr>
+            </w:pPr>
+            <w:r>
+              <w:rPr>
+                <w:rFonts w:cs="Helvetica"/>
+                <w:sz w:val="15"/>
+              </w:rPr>
+              <w:t>Array of configurations for address-based sub-VVC interfaces. See chapter X for details.</w:t>
             </w:r>
           </w:p>
         </w:tc>
@@ -8663,6 +8707,349 @@
             <w:tcW w:w="4317" w:type="dxa"/>
             <w:tcBorders>
               <w:left w:val="nil"/>
+              <w:right w:val="nil"/>
+            </w:tcBorders>
+            <w:shd w:val="clear" w:color="auto" w:fill="auto"/>
+          </w:tcPr>
+          <w:p>
+            <w:pPr>
+              <w:tabs>
+                <w:tab w:val="left" w:pos="4820"/>
+              </w:tabs>
+              <w:spacing w:line="276" w:lineRule="auto"/>
+              <w:rPr>
+                <w:rFonts w:cs="Helvetica"/>
+                <w:color w:val="000000" w:themeColor="text1"/>
+                <w:sz w:val="15"/>
+              </w:rPr>
+            </w:pPr>
+            <w:r>
+              <w:rPr>
+                <w:rFonts w:cs="Helvetica"/>
+                <w:color w:val="000000" w:themeColor="text1"/>
+                <w:sz w:val="15"/>
+              </w:rPr>
+              <w:t>GC_</w:t>
+            </w:r>
+            <w:r>
+              <w:rPr>
+                <w:rFonts w:cs="Helvetica"/>
+                <w:color w:val="000000" w:themeColor="text1"/>
+                <w:sz w:val="15"/>
+              </w:rPr>
+              <w:t>ETHERNET</w:t>
+            </w:r>
+            <w:r>
+              <w:rPr>
+                <w:rFonts w:cs="Helvetica"/>
+                <w:color w:val="000000" w:themeColor="text1"/>
+                <w:sz w:val="15"/>
+              </w:rPr>
+              <w:t>_</w:t>
+            </w:r>
+            <w:r>
+              <w:rPr>
+                <w:rFonts w:cs="Helvetica"/>
+                <w:color w:val="000000" w:themeColor="text1"/>
+                <w:sz w:val="15"/>
+              </w:rPr>
+              <w:t>BFM_</w:t>
+            </w:r>
+            <w:r>
+              <w:rPr>
+                <w:rFonts w:cs="Helvetica"/>
+                <w:color w:val="000000" w:themeColor="text1"/>
+                <w:sz w:val="15"/>
+              </w:rPr>
+              <w:t>CONFIG</w:t>
+            </w:r>
+          </w:p>
+        </w:tc>
+        <w:tc>
+          <w:tcPr>
+            <w:tcW w:w="3088" w:type="dxa"/>
+            <w:tcBorders>
+              <w:left w:val="nil"/>
+              <w:right w:val="nil"/>
+            </w:tcBorders>
+            <w:shd w:val="clear" w:color="auto" w:fill="auto"/>
+          </w:tcPr>
+          <w:p>
+            <w:pPr>
+              <w:tabs>
+                <w:tab w:val="left" w:pos="4820"/>
+              </w:tabs>
+              <w:spacing w:line="276" w:lineRule="auto"/>
+              <w:rPr>
+                <w:rFonts w:cs="Helvetica"/>
+                <w:sz w:val="15"/>
+              </w:rPr>
+            </w:pPr>
+            <w:proofErr w:type="spellStart"/>
+            <w:r>
+              <w:rPr>
+                <w:rFonts w:cs="Helvetica"/>
+                <w:sz w:val="15"/>
+              </w:rPr>
+              <w:t>t_</w:t>
+            </w:r>
+            <w:r>
+              <w:rPr>
+                <w:rFonts w:cs="Helvetica"/>
+                <w:sz w:val="15"/>
+              </w:rPr>
+              <w:t>ethernet</w:t>
+            </w:r>
+            <w:r>
+              <w:rPr>
+                <w:rFonts w:cs="Helvetica"/>
+                <w:sz w:val="15"/>
+              </w:rPr>
+              <w:t>_bfm</w:t>
+            </w:r>
+            <w:r>
+              <w:rPr>
+                <w:rFonts w:cs="Helvetica"/>
+                <w:sz w:val="15"/>
+              </w:rPr>
+              <w:t>_</w:t>
+            </w:r>
+            <w:r>
+              <w:rPr>
+                <w:rFonts w:cs="Helvetica"/>
+                <w:sz w:val="15"/>
+              </w:rPr>
+              <w:t>config</w:t>
+            </w:r>
+            <w:proofErr w:type="spellEnd"/>
+          </w:p>
+        </w:tc>
+        <w:tc>
+          <w:tcPr>
+            <w:tcW w:w="3085" w:type="dxa"/>
+            <w:tcBorders>
+              <w:left w:val="nil"/>
+              <w:right w:val="nil"/>
+            </w:tcBorders>
+            <w:shd w:val="clear" w:color="auto" w:fill="auto"/>
+          </w:tcPr>
+          <w:p>
+            <w:pPr>
+              <w:tabs>
+                <w:tab w:val="left" w:pos="4820"/>
+              </w:tabs>
+              <w:spacing w:line="276" w:lineRule="auto"/>
+              <w:rPr>
+                <w:rFonts w:cs="Helvetica"/>
+                <w:sz w:val="15"/>
+              </w:rPr>
+            </w:pPr>
+            <w:r>
+              <w:rPr>
+                <w:rFonts w:cs="Helvetica"/>
+                <w:sz w:val="15"/>
+              </w:rPr>
+              <w:t>C_</w:t>
+            </w:r>
+            <w:r>
+              <w:rPr>
+                <w:rFonts w:cs="Helvetica"/>
+                <w:sz w:val="15"/>
+              </w:rPr>
+              <w:t>ETHERNET</w:t>
+            </w:r>
+            <w:r>
+              <w:rPr>
+                <w:rFonts w:cs="Helvetica"/>
+                <w:sz w:val="15"/>
+              </w:rPr>
+              <w:t>_BFM_CONFIG_DEFAULT</w:t>
+            </w:r>
+          </w:p>
+        </w:tc>
+        <w:tc>
+          <w:tcPr>
+            <w:tcW w:w="4639" w:type="dxa"/>
+            <w:tcBorders>
+              <w:left w:val="nil"/>
+              <w:right w:val="nil"/>
+            </w:tcBorders>
+            <w:shd w:val="clear" w:color="auto" w:fill="auto"/>
+          </w:tcPr>
+          <w:p>
+            <w:pPr>
+              <w:tabs>
+                <w:tab w:val="left" w:pos="4820"/>
+              </w:tabs>
+              <w:spacing w:line="276" w:lineRule="auto"/>
+              <w:rPr>
+                <w:rFonts w:cs="Helvetica"/>
+                <w:sz w:val="15"/>
+              </w:rPr>
+            </w:pPr>
+            <w:r>
+              <w:rPr>
+                <w:rFonts w:cs="Helvetica"/>
+                <w:sz w:val="15"/>
+              </w:rPr>
+              <w:t xml:space="preserve">Configuration </w:t>
+            </w:r>
+            <w:r>
+              <w:rPr>
+                <w:rFonts w:cs="Helvetica"/>
+                <w:sz w:val="15"/>
+              </w:rPr>
+              <w:t xml:space="preserve">of </w:t>
+            </w:r>
+            <w:r>
+              <w:rPr>
+                <w:rFonts w:cs="Helvetica"/>
+                <w:sz w:val="15"/>
+              </w:rPr>
+              <w:t>Ethernet</w:t>
+            </w:r>
+            <w:r>
+              <w:rPr>
+                <w:rFonts w:cs="Helvetica"/>
+                <w:sz w:val="15"/>
+              </w:rPr>
+              <w:t>.</w:t>
+            </w:r>
+          </w:p>
+        </w:tc>
+      </w:tr>
+      <w:tr>
+        <w:trPr>
+          <w:jc w:val="center"/>
+        </w:trPr>
+        <w:tc>
+          <w:tcPr>
+            <w:tcW w:w="4317" w:type="dxa"/>
+            <w:tcBorders>
+              <w:left w:val="nil"/>
+              <w:right w:val="nil"/>
+            </w:tcBorders>
+            <w:shd w:val="clear" w:color="auto" w:fill="auto"/>
+          </w:tcPr>
+          <w:p>
+            <w:pPr>
+              <w:tabs>
+                <w:tab w:val="left" w:pos="4820"/>
+              </w:tabs>
+              <w:spacing w:line="276" w:lineRule="auto"/>
+              <w:rPr>
+                <w:rFonts w:cs="Helvetica"/>
+                <w:color w:val="000000" w:themeColor="text1"/>
+                <w:sz w:val="15"/>
+              </w:rPr>
+            </w:pPr>
+            <w:r>
+              <w:rPr>
+                <w:rFonts w:cs="Helvetica"/>
+                <w:color w:val="000000" w:themeColor="text1"/>
+                <w:sz w:val="15"/>
+              </w:rPr>
+              <w:t>GC_CMD_QUEUE_COUNT_MAX</w:t>
+            </w:r>
+          </w:p>
+        </w:tc>
+        <w:tc>
+          <w:tcPr>
+            <w:tcW w:w="3088" w:type="dxa"/>
+            <w:tcBorders>
+              <w:left w:val="nil"/>
+              <w:right w:val="nil"/>
+            </w:tcBorders>
+            <w:shd w:val="clear" w:color="auto" w:fill="auto"/>
+          </w:tcPr>
+          <w:p>
+            <w:pPr>
+              <w:tabs>
+                <w:tab w:val="left" w:pos="4820"/>
+              </w:tabs>
+              <w:spacing w:line="276" w:lineRule="auto"/>
+              <w:rPr>
+                <w:rFonts w:cs="Helvetica"/>
+                <w:sz w:val="15"/>
+              </w:rPr>
+            </w:pPr>
+            <w:r>
+              <w:rPr>
+                <w:rFonts w:cs="Helvetica"/>
+                <w:sz w:val="15"/>
+              </w:rPr>
+              <w:t>natural</w:t>
+            </w:r>
+          </w:p>
+        </w:tc>
+        <w:tc>
+          <w:tcPr>
+            <w:tcW w:w="3085" w:type="dxa"/>
+            <w:tcBorders>
+              <w:left w:val="nil"/>
+              <w:right w:val="nil"/>
+            </w:tcBorders>
+            <w:shd w:val="clear" w:color="auto" w:fill="auto"/>
+          </w:tcPr>
+          <w:p>
+            <w:pPr>
+              <w:tabs>
+                <w:tab w:val="left" w:pos="4820"/>
+              </w:tabs>
+              <w:spacing w:line="276" w:lineRule="auto"/>
+              <w:rPr>
+                <w:rFonts w:cs="Helvetica"/>
+                <w:sz w:val="15"/>
+              </w:rPr>
+            </w:pPr>
+            <w:r>
+              <w:rPr>
+                <w:rFonts w:cs="Helvetica"/>
+                <w:sz w:val="15"/>
+              </w:rPr>
+              <w:t>1000</w:t>
+            </w:r>
+          </w:p>
+        </w:tc>
+        <w:tc>
+          <w:tcPr>
+            <w:tcW w:w="4639" w:type="dxa"/>
+            <w:tcBorders>
+              <w:left w:val="nil"/>
+              <w:right w:val="nil"/>
+            </w:tcBorders>
+            <w:shd w:val="clear" w:color="auto" w:fill="auto"/>
+          </w:tcPr>
+          <w:p>
+            <w:pPr>
+              <w:tabs>
+                <w:tab w:val="left" w:pos="4820"/>
+              </w:tabs>
+              <w:spacing w:line="276" w:lineRule="auto"/>
+              <w:rPr>
+                <w:rFonts w:cs="Helvetica"/>
+                <w:sz w:val="15"/>
+              </w:rPr>
+            </w:pPr>
+            <w:r>
+              <w:rPr>
+                <w:rFonts w:cs="Helvetica"/>
+                <w:sz w:val="15"/>
+              </w:rPr>
+              <w:t>Absolute maximum number of commands in the VVC command queue</w:t>
+            </w:r>
+          </w:p>
+        </w:tc>
+      </w:tr>
+      <w:tr>
+        <w:trPr>
+          <w:jc w:val="center"/>
+        </w:trPr>
+        <w:tc>
+          <w:tcPr>
+            <w:tcW w:w="4317" w:type="dxa"/>
+            <w:tcBorders>
+              <w:left w:val="nil"/>
               <w:bottom w:val="single" w:sz="4" w:space="0" w:color="auto"/>
               <w:right w:val="nil"/>
             </w:tcBorders>
@@ -8686,7 +9073,6 @@
                 <w:color w:val="000000" w:themeColor="text1"/>
                 <w:sz w:val="15"/>
               </w:rPr>
-              <w:lastRenderedPageBreak/>
               <w:t>GC_CMD_QUEUE_COUNT_</w:t>
             </w:r>
             <w:r>
@@ -12361,386 +12747,6 @@
     </w:tbl>
     <w:p>
       <w:pPr>
-        <w:rPr>
-          <w:rFonts w:ascii="Verdana" w:hAnsi="Verdana"/>
-          <w:b/>
-          <w:kern w:val="28"/>
-        </w:rPr>
-      </w:pPr>
-    </w:p>
-    <w:p>
-      <w:pPr>
-        <w:pStyle w:val="Heading1"/>
-      </w:pPr>
-      <w:r>
-        <w:t>Ignor</w:t>
-      </w:r>
-      <w:r>
-        <w:t>e everything beyond this point</w:t>
-      </w:r>
-    </w:p>
-    <w:p>
-      <w:pPr>
-        <w:rPr>
-          <w:rFonts w:ascii="Verdana" w:hAnsi="Verdana"/>
-          <w:b/>
-          <w:kern w:val="28"/>
-        </w:rPr>
-      </w:pPr>
-    </w:p>
-    <w:p>
-      <w:pPr>
-        <w:rPr>
-          <w:rFonts w:ascii="Verdana" w:hAnsi="Verdana"/>
-          <w:b/>
-          <w:kern w:val="28"/>
-        </w:rPr>
-      </w:pPr>
-    </w:p>
-    <w:p>
-      <w:pPr>
-        <w:rPr>
-          <w:rFonts w:ascii="Verdana" w:hAnsi="Verdana"/>
-          <w:b/>
-          <w:kern w:val="28"/>
-        </w:rPr>
-      </w:pPr>
-    </w:p>
-    <w:p>
-      <w:pPr>
-        <w:rPr>
-          <w:rFonts w:ascii="Verdana" w:hAnsi="Verdana"/>
-          <w:b/>
-          <w:kern w:val="28"/>
-        </w:rPr>
-      </w:pPr>
-    </w:p>
-    <w:p>
-      <w:pPr>
-        <w:rPr>
-          <w:rFonts w:ascii="Verdana" w:hAnsi="Verdana"/>
-          <w:b/>
-          <w:kern w:val="28"/>
-        </w:rPr>
-      </w:pPr>
-    </w:p>
-    <w:p>
-      <w:pPr>
-        <w:rPr>
-          <w:rFonts w:ascii="Verdana" w:hAnsi="Verdana"/>
-          <w:b/>
-          <w:kern w:val="28"/>
-        </w:rPr>
-      </w:pPr>
-    </w:p>
-    <w:p>
-      <w:pPr>
-        <w:rPr>
-          <w:rFonts w:ascii="Verdana" w:hAnsi="Verdana"/>
-          <w:b/>
-          <w:kern w:val="28"/>
-        </w:rPr>
-      </w:pPr>
-    </w:p>
-    <w:p>
-      <w:pPr>
-        <w:rPr>
-          <w:rFonts w:ascii="Verdana" w:hAnsi="Verdana"/>
-          <w:b/>
-          <w:kern w:val="28"/>
-        </w:rPr>
-      </w:pPr>
-    </w:p>
-    <w:p>
-      <w:pPr>
-        <w:rPr>
-          <w:rFonts w:ascii="Verdana" w:hAnsi="Verdana"/>
-          <w:b/>
-          <w:kern w:val="28"/>
-        </w:rPr>
-      </w:pPr>
-    </w:p>
-    <w:p>
-      <w:pPr>
-        <w:rPr>
-          <w:rFonts w:ascii="Verdana" w:hAnsi="Verdana"/>
-          <w:b/>
-          <w:kern w:val="28"/>
-        </w:rPr>
-      </w:pPr>
-    </w:p>
-    <w:p>
-      <w:pPr>
-        <w:rPr>
-          <w:rFonts w:ascii="Verdana" w:hAnsi="Verdana"/>
-          <w:b/>
-          <w:kern w:val="28"/>
-        </w:rPr>
-      </w:pPr>
-    </w:p>
-    <w:p>
-      <w:pPr>
-        <w:rPr>
-          <w:rFonts w:ascii="Verdana" w:hAnsi="Verdana"/>
-          <w:b/>
-          <w:kern w:val="28"/>
-        </w:rPr>
-      </w:pPr>
-    </w:p>
-    <w:p>
-      <w:pPr>
-        <w:rPr>
-          <w:rFonts w:ascii="Verdana" w:hAnsi="Verdana"/>
-          <w:b/>
-          <w:kern w:val="28"/>
-        </w:rPr>
-      </w:pPr>
-    </w:p>
-    <w:p>
-      <w:pPr>
-        <w:rPr>
-          <w:rFonts w:ascii="Verdana" w:hAnsi="Verdana"/>
-          <w:b/>
-          <w:kern w:val="28"/>
-        </w:rPr>
-      </w:pPr>
-    </w:p>
-    <w:p>
-      <w:pPr>
-        <w:rPr>
-          <w:rFonts w:ascii="Verdana" w:hAnsi="Verdana"/>
-          <w:b/>
-          <w:kern w:val="28"/>
-        </w:rPr>
-      </w:pPr>
-    </w:p>
-    <w:p>
-      <w:pPr>
-        <w:rPr>
-          <w:rFonts w:ascii="Verdana" w:hAnsi="Verdana"/>
-          <w:b/>
-          <w:kern w:val="28"/>
-        </w:rPr>
-      </w:pPr>
-    </w:p>
-    <w:p>
-      <w:pPr>
-        <w:rPr>
-          <w:rFonts w:ascii="Verdana" w:hAnsi="Verdana"/>
-          <w:b/>
-          <w:kern w:val="28"/>
-        </w:rPr>
-      </w:pPr>
-    </w:p>
-    <w:p>
-      <w:pPr>
-        <w:rPr>
-          <w:rFonts w:ascii="Verdana" w:hAnsi="Verdana"/>
-          <w:b/>
-          <w:kern w:val="28"/>
-        </w:rPr>
-      </w:pPr>
-    </w:p>
-    <w:p>
-      <w:pPr>
-        <w:rPr>
-          <w:rFonts w:ascii="Verdana" w:hAnsi="Verdana"/>
-          <w:b/>
-          <w:kern w:val="28"/>
-        </w:rPr>
-      </w:pPr>
-    </w:p>
-    <w:p>
-      <w:pPr>
-        <w:rPr>
-          <w:rFonts w:ascii="Verdana" w:hAnsi="Verdana"/>
-          <w:b/>
-          <w:kern w:val="28"/>
-        </w:rPr>
-      </w:pPr>
-    </w:p>
-    <w:p>
-      <w:pPr>
-        <w:rPr>
-          <w:rFonts w:ascii="Verdana" w:hAnsi="Verdana"/>
-          <w:b/>
-          <w:kern w:val="28"/>
-        </w:rPr>
-      </w:pPr>
-    </w:p>
-    <w:p>
-      <w:pPr>
-        <w:rPr>
-          <w:rFonts w:ascii="Verdana" w:hAnsi="Verdana"/>
-          <w:b/>
-          <w:kern w:val="28"/>
-        </w:rPr>
-      </w:pPr>
-    </w:p>
-    <w:p>
-      <w:pPr>
-        <w:rPr>
-          <w:rFonts w:ascii="Verdana" w:hAnsi="Verdana"/>
-          <w:b/>
-          <w:kern w:val="28"/>
-        </w:rPr>
-      </w:pPr>
-    </w:p>
-    <w:p>
-      <w:pPr>
-        <w:rPr>
-          <w:rFonts w:ascii="Verdana" w:hAnsi="Verdana"/>
-          <w:b/>
-          <w:kern w:val="28"/>
-        </w:rPr>
-      </w:pPr>
-    </w:p>
-    <w:p>
-      <w:pPr>
-        <w:rPr>
-          <w:rFonts w:ascii="Verdana" w:hAnsi="Verdana"/>
-          <w:b/>
-          <w:kern w:val="28"/>
-        </w:rPr>
-      </w:pPr>
-    </w:p>
-    <w:p>
-      <w:pPr>
-        <w:rPr>
-          <w:rFonts w:ascii="Verdana" w:hAnsi="Verdana"/>
-          <w:b/>
-          <w:kern w:val="28"/>
-        </w:rPr>
-      </w:pPr>
-    </w:p>
-    <w:p>
-      <w:pPr>
-        <w:rPr>
-          <w:rFonts w:ascii="Verdana" w:hAnsi="Verdana"/>
-          <w:b/>
-          <w:kern w:val="28"/>
-        </w:rPr>
-      </w:pPr>
-    </w:p>
-    <w:p>
-      <w:pPr>
-        <w:rPr>
-          <w:rFonts w:ascii="Verdana" w:hAnsi="Verdana"/>
-          <w:b/>
-          <w:kern w:val="28"/>
-        </w:rPr>
-      </w:pPr>
-    </w:p>
-    <w:p>
-      <w:pPr>
-        <w:rPr>
-          <w:rFonts w:ascii="Verdana" w:hAnsi="Verdana"/>
-          <w:b/>
-          <w:kern w:val="28"/>
-        </w:rPr>
-      </w:pPr>
-    </w:p>
-    <w:p>
-      <w:pPr>
-        <w:rPr>
-          <w:rFonts w:ascii="Verdana" w:hAnsi="Verdana"/>
-          <w:b/>
-          <w:kern w:val="28"/>
-        </w:rPr>
-      </w:pPr>
-    </w:p>
-    <w:p>
-      <w:pPr>
-        <w:rPr>
-          <w:rFonts w:ascii="Verdana" w:hAnsi="Verdana"/>
-          <w:b/>
-          <w:kern w:val="28"/>
-        </w:rPr>
-      </w:pPr>
-    </w:p>
-    <w:p>
-      <w:pPr>
-        <w:rPr>
-          <w:rFonts w:ascii="Verdana" w:hAnsi="Verdana"/>
-          <w:b/>
-          <w:kern w:val="28"/>
-        </w:rPr>
-      </w:pPr>
-    </w:p>
-    <w:p>
-      <w:pPr>
-        <w:rPr>
-          <w:rFonts w:ascii="Verdana" w:hAnsi="Verdana"/>
-          <w:b/>
-          <w:kern w:val="28"/>
-        </w:rPr>
-      </w:pPr>
-    </w:p>
-    <w:p>
-      <w:pPr>
-        <w:rPr>
-          <w:rFonts w:ascii="Verdana" w:hAnsi="Verdana"/>
-          <w:b/>
-          <w:kern w:val="28"/>
-        </w:rPr>
-      </w:pPr>
-    </w:p>
-    <w:p>
-      <w:pPr>
-        <w:rPr>
-          <w:rFonts w:ascii="Verdana" w:hAnsi="Verdana"/>
-          <w:b/>
-          <w:kern w:val="28"/>
-        </w:rPr>
-      </w:pPr>
-    </w:p>
-    <w:p>
-      <w:pPr>
-        <w:rPr>
-          <w:rFonts w:ascii="Verdana" w:hAnsi="Verdana"/>
-          <w:b/>
-          <w:kern w:val="28"/>
-        </w:rPr>
-      </w:pPr>
-    </w:p>
-    <w:p>
-      <w:pPr>
-        <w:rPr>
-          <w:rFonts w:ascii="Verdana" w:hAnsi="Verdana"/>
-          <w:b/>
-          <w:kern w:val="28"/>
-        </w:rPr>
-      </w:pPr>
-    </w:p>
-    <w:p>
-      <w:pPr>
-        <w:rPr>
-          <w:rFonts w:ascii="Verdana" w:hAnsi="Verdana"/>
-          <w:b/>
-          <w:kern w:val="28"/>
-        </w:rPr>
-      </w:pPr>
-    </w:p>
-    <w:p>
-      <w:pPr>
-        <w:rPr>
-          <w:rFonts w:ascii="Verdana" w:hAnsi="Verdana"/>
-          <w:b/>
-          <w:kern w:val="28"/>
-        </w:rPr>
-      </w:pPr>
-    </w:p>
-    <w:p>
-      <w:pPr>
-        <w:rPr>
-          <w:rFonts w:ascii="Verdana" w:hAnsi="Verdana"/>
-          <w:b/>
-          <w:kern w:val="28"/>
-        </w:rPr>
-      </w:pPr>
-    </w:p>
-    <w:p>
-      <w:pPr>
         <w:pStyle w:val="Heading1"/>
         <w:rPr>
           <w:rFonts w:ascii="Helvetica" w:hAnsi="Helvetica" w:cs="Helvetica"/>
@@ -12775,7 +12781,7 @@
       </w:tblPr>
       <w:tblGrid>
         <w:gridCol w:w="3369"/>
-        <w:gridCol w:w="1701"/>
+        <w:gridCol w:w="1709"/>
         <w:gridCol w:w="4536"/>
         <w:gridCol w:w="978"/>
         <w:gridCol w:w="4149"/>
@@ -13071,7 +13077,7 @@
                 <w:szCs w:val="18"/>
               </w:rPr>
             </w:pPr>
-            <w:bookmarkStart w:id="3" w:name="_Hlk494267197"/>
+            <w:bookmarkStart w:id="2" w:name="_Hlk494267197"/>
             <w:r>
               <w:rPr>
                 <w:rFonts w:cs="Helvetica"/>
@@ -13088,7 +13094,7 @@
               </w:rPr>
               <w:br/>
             </w:r>
-            <w:bookmarkEnd w:id="3"/>
+            <w:bookmarkEnd w:id="2"/>
             <w:r>
               <w:rPr>
                 <w:rFonts w:cs="Helvetica"/>
@@ -14373,7 +14379,15 @@
                 <w:sz w:val="15"/>
                 <w:szCs w:val="18"/>
               </w:rPr>
-              <w:t>t_sbi</w:t>
+              <w:t>t_</w:t>
+            </w:r>
+            <w:r>
+              <w:rPr>
+                <w:rFonts w:cs="Helvetica"/>
+                <w:sz w:val="15"/>
+                <w:szCs w:val="18"/>
+              </w:rPr>
+              <w:t>ethernet</w:t>
             </w:r>
             <w:r>
               <w:rPr>
@@ -15525,6 +15539,725 @@
           <w:rFonts w:ascii="Helvetica" w:hAnsi="Helvetica" w:cs="Helvetica"/>
         </w:rPr>
         <w:lastRenderedPageBreak/>
+        <w:t>DUT IF field configuration</w:t>
+      </w:r>
+    </w:p>
+    <w:p>
+      <w:r>
+        <w:t xml:space="preserve">The table below shows which index in the DUT IF field configuration array the Ethernet fields are associated with. </w:t>
+      </w:r>
+    </w:p>
+    <w:p/>
+    <w:p>
+      <w:pPr>
+        <w:rPr>
+          <w:b/>
+        </w:rPr>
+      </w:pPr>
+      <w:r>
+        <w:rPr>
+          <w:b/>
+        </w:rPr>
+        <w:t>The</w:t>
+      </w:r>
+      <w:r>
+        <w:rPr>
+          <w:b/>
+        </w:rPr>
+        <w:t xml:space="preserve"> Ethernet</w:t>
+      </w:r>
+      <w:r>
+        <w:rPr>
+          <w:b/>
+        </w:rPr>
+        <w:t xml:space="preserve"> interface fields </w:t>
+      </w:r>
+      <w:r>
+        <w:rPr>
+          <w:b/>
+        </w:rPr>
+        <w:t>are associated with the following indexes</w:t>
+      </w:r>
+      <w:r>
+        <w:rPr>
+          <w:b/>
+        </w:rPr>
+        <w:t>:</w:t>
+      </w:r>
+    </w:p>
+    <w:tbl>
+      <w:tblPr>
+        <w:tblW w:w="7238" w:type="dxa"/>
+        <w:tblInd w:w="-20" w:type="dxa"/>
+        <w:tblBorders>
+          <w:top w:val="single" w:sz="4" w:space="0" w:color="auto"/>
+          <w:left w:val="single" w:sz="4" w:space="0" w:color="auto"/>
+          <w:bottom w:val="single" w:sz="4" w:space="0" w:color="auto"/>
+          <w:right w:val="single" w:sz="4" w:space="0" w:color="auto"/>
+          <w:insideH w:val="single" w:sz="4" w:space="0" w:color="auto"/>
+          <w:insideV w:val="single" w:sz="4" w:space="0" w:color="auto"/>
+        </w:tblBorders>
+        <w:tblLook w:val="04A0" w:firstRow="1" w:lastRow="0" w:firstColumn="1" w:lastColumn="0" w:noHBand="0" w:noVBand="1"/>
+      </w:tblPr>
+      <w:tblGrid>
+        <w:gridCol w:w="2018"/>
+        <w:gridCol w:w="4279"/>
+        <w:gridCol w:w="941"/>
+      </w:tblGrid>
+      <w:tr>
+        <w:tc>
+          <w:tcPr>
+            <w:tcW w:w="2018" w:type="dxa"/>
+            <w:tcBorders>
+              <w:bottom w:val="single" w:sz="4" w:space="0" w:color="auto"/>
+            </w:tcBorders>
+            <w:shd w:val="clear" w:color="auto" w:fill="000000" w:themeFill="text1"/>
+          </w:tcPr>
+          <w:p>
+            <w:pPr>
+              <w:tabs>
+                <w:tab w:val="right" w:pos="1877"/>
+                <w:tab w:val="left" w:pos="4820"/>
+              </w:tabs>
+              <w:rPr>
+                <w:rFonts w:cs="Helvetica"/>
+                <w:b/>
+              </w:rPr>
+            </w:pPr>
+            <w:r>
+              <w:rPr>
+                <w:rFonts w:cs="Helvetica"/>
+                <w:b/>
+              </w:rPr>
+              <w:t>Ethernet field</w:t>
+            </w:r>
+            <w:r>
+              <w:rPr>
+                <w:rFonts w:cs="Helvetica"/>
+                <w:b/>
+              </w:rPr>
+              <w:tab/>
+            </w:r>
+          </w:p>
+        </w:tc>
+        <w:tc>
+          <w:tcPr>
+            <w:tcW w:w="4279" w:type="dxa"/>
+            <w:tcBorders>
+              <w:bottom w:val="single" w:sz="4" w:space="0" w:color="auto"/>
+            </w:tcBorders>
+            <w:shd w:val="clear" w:color="auto" w:fill="000000" w:themeFill="text1"/>
+          </w:tcPr>
+          <w:p>
+            <w:pPr>
+              <w:tabs>
+                <w:tab w:val="left" w:pos="4820"/>
+              </w:tabs>
+              <w:rPr>
+                <w:rFonts w:cs="Helvetica"/>
+                <w:b/>
+              </w:rPr>
+            </w:pPr>
+            <w:r>
+              <w:rPr>
+                <w:rFonts w:cs="Helvetica"/>
+                <w:b/>
+              </w:rPr>
+              <w:t>Name</w:t>
+            </w:r>
+          </w:p>
+        </w:tc>
+        <w:tc>
+          <w:tcPr>
+            <w:tcW w:w="941" w:type="dxa"/>
+            <w:tcBorders>
+              <w:bottom w:val="single" w:sz="4" w:space="0" w:color="auto"/>
+            </w:tcBorders>
+            <w:shd w:val="clear" w:color="auto" w:fill="000000" w:themeFill="text1"/>
+          </w:tcPr>
+          <w:p>
+            <w:pPr>
+              <w:tabs>
+                <w:tab w:val="left" w:pos="4820"/>
+              </w:tabs>
+              <w:rPr>
+                <w:rFonts w:cs="Helvetica"/>
+                <w:b/>
+              </w:rPr>
+            </w:pPr>
+            <w:r>
+              <w:rPr>
+                <w:rFonts w:cs="Helvetica"/>
+                <w:b/>
+              </w:rPr>
+              <w:t>Index</w:t>
+            </w:r>
+          </w:p>
+        </w:tc>
+      </w:tr>
+      <w:tr>
+        <w:tc>
+          <w:tcPr>
+            <w:tcW w:w="2018" w:type="dxa"/>
+            <w:tcBorders>
+              <w:left w:val="nil"/>
+              <w:right w:val="nil"/>
+            </w:tcBorders>
+            <w:shd w:val="clear" w:color="auto" w:fill="auto"/>
+          </w:tcPr>
+          <w:p>
+            <w:pPr>
+              <w:spacing w:line="276" w:lineRule="auto"/>
+              <w:rPr>
+                <w:rFonts w:cs="Helvetica"/>
+                <w:sz w:val="15"/>
+                <w:szCs w:val="18"/>
+              </w:rPr>
+            </w:pPr>
+            <w:r>
+              <w:rPr>
+                <w:rFonts w:cs="Helvetica"/>
+                <w:sz w:val="15"/>
+                <w:szCs w:val="18"/>
+              </w:rPr>
+              <w:t>Preamble &amp; SFD</w:t>
+            </w:r>
+          </w:p>
+        </w:tc>
+        <w:tc>
+          <w:tcPr>
+            <w:tcW w:w="4279" w:type="dxa"/>
+            <w:tcBorders>
+              <w:left w:val="nil"/>
+              <w:right w:val="nil"/>
+            </w:tcBorders>
+            <w:shd w:val="clear" w:color="auto" w:fill="auto"/>
+          </w:tcPr>
+          <w:p>
+            <w:pPr>
+              <w:spacing w:line="276" w:lineRule="auto"/>
+              <w:rPr>
+                <w:rFonts w:cs="Helvetica"/>
+                <w:sz w:val="15"/>
+                <w:szCs w:val="18"/>
+              </w:rPr>
+            </w:pPr>
+            <w:r>
+              <w:rPr>
+                <w:rFonts w:cs="Helvetica"/>
+                <w:sz w:val="15"/>
+                <w:szCs w:val="18"/>
+              </w:rPr>
+              <w:t>C_IF_FIELD_NUM_ETHERNET_PREAMBLE_SFD</w:t>
+            </w:r>
+          </w:p>
+        </w:tc>
+        <w:tc>
+          <w:tcPr>
+            <w:tcW w:w="941" w:type="dxa"/>
+            <w:tcBorders>
+              <w:left w:val="nil"/>
+              <w:right w:val="nil"/>
+            </w:tcBorders>
+          </w:tcPr>
+          <w:p>
+            <w:pPr>
+              <w:spacing w:line="276" w:lineRule="auto"/>
+              <w:rPr>
+                <w:rFonts w:cs="Helvetica"/>
+                <w:sz w:val="15"/>
+                <w:szCs w:val="18"/>
+              </w:rPr>
+            </w:pPr>
+            <w:r>
+              <w:rPr>
+                <w:rFonts w:cs="Helvetica"/>
+                <w:sz w:val="15"/>
+                <w:szCs w:val="18"/>
+              </w:rPr>
+              <w:t>0</w:t>
+            </w:r>
+          </w:p>
+        </w:tc>
+      </w:tr>
+      <w:tr>
+        <w:tc>
+          <w:tcPr>
+            <w:tcW w:w="2018" w:type="dxa"/>
+            <w:tcBorders>
+              <w:left w:val="nil"/>
+              <w:right w:val="nil"/>
+            </w:tcBorders>
+            <w:shd w:val="clear" w:color="auto" w:fill="auto"/>
+          </w:tcPr>
+          <w:p>
+            <w:pPr>
+              <w:spacing w:line="276" w:lineRule="auto"/>
+              <w:rPr>
+                <w:rFonts w:cs="Helvetica"/>
+                <w:sz w:val="15"/>
+                <w:szCs w:val="18"/>
+              </w:rPr>
+            </w:pPr>
+            <w:r>
+              <w:rPr>
+                <w:rFonts w:cs="Helvetica"/>
+                <w:sz w:val="15"/>
+                <w:szCs w:val="18"/>
+              </w:rPr>
+              <w:t>MAC destination</w:t>
+            </w:r>
+          </w:p>
+        </w:tc>
+        <w:tc>
+          <w:tcPr>
+            <w:tcW w:w="4279" w:type="dxa"/>
+            <w:tcBorders>
+              <w:left w:val="nil"/>
+              <w:right w:val="nil"/>
+            </w:tcBorders>
+            <w:shd w:val="clear" w:color="auto" w:fill="auto"/>
+          </w:tcPr>
+          <w:p>
+            <w:pPr>
+              <w:spacing w:line="276" w:lineRule="auto"/>
+              <w:rPr>
+                <w:rFonts w:cs="Helvetica"/>
+                <w:sz w:val="15"/>
+                <w:szCs w:val="18"/>
+              </w:rPr>
+            </w:pPr>
+            <w:r>
+              <w:rPr>
+                <w:rFonts w:cs="Helvetica"/>
+                <w:sz w:val="15"/>
+                <w:szCs w:val="18"/>
+              </w:rPr>
+              <w:t>C_IF_FIELD_NUM_ETHERNET_</w:t>
+            </w:r>
+            <w:r>
+              <w:rPr>
+                <w:rFonts w:cs="Helvetica"/>
+                <w:sz w:val="15"/>
+                <w:szCs w:val="18"/>
+              </w:rPr>
+              <w:t>MAC_DESTINATION</w:t>
+            </w:r>
+          </w:p>
+        </w:tc>
+        <w:tc>
+          <w:tcPr>
+            <w:tcW w:w="941" w:type="dxa"/>
+            <w:tcBorders>
+              <w:left w:val="nil"/>
+              <w:right w:val="nil"/>
+            </w:tcBorders>
+          </w:tcPr>
+          <w:p>
+            <w:pPr>
+              <w:spacing w:line="276" w:lineRule="auto"/>
+              <w:rPr>
+                <w:rFonts w:cs="Helvetica"/>
+                <w:sz w:val="15"/>
+                <w:szCs w:val="18"/>
+              </w:rPr>
+            </w:pPr>
+            <w:r>
+              <w:rPr>
+                <w:rFonts w:cs="Helvetica"/>
+                <w:sz w:val="15"/>
+                <w:szCs w:val="18"/>
+              </w:rPr>
+              <w:t>1</w:t>
+            </w:r>
+          </w:p>
+        </w:tc>
+      </w:tr>
+      <w:tr>
+        <w:tc>
+          <w:tcPr>
+            <w:tcW w:w="2018" w:type="dxa"/>
+            <w:tcBorders>
+              <w:left w:val="nil"/>
+              <w:right w:val="nil"/>
+            </w:tcBorders>
+            <w:shd w:val="clear" w:color="auto" w:fill="auto"/>
+          </w:tcPr>
+          <w:p>
+            <w:pPr>
+              <w:spacing w:line="276" w:lineRule="auto"/>
+              <w:rPr>
+                <w:rFonts w:cs="Helvetica"/>
+                <w:sz w:val="15"/>
+                <w:szCs w:val="18"/>
+              </w:rPr>
+            </w:pPr>
+            <w:r>
+              <w:rPr>
+                <w:rFonts w:cs="Helvetica"/>
+                <w:sz w:val="15"/>
+                <w:szCs w:val="18"/>
+              </w:rPr>
+              <w:t>MAC source</w:t>
+            </w:r>
+          </w:p>
+        </w:tc>
+        <w:tc>
+          <w:tcPr>
+            <w:tcW w:w="4279" w:type="dxa"/>
+            <w:tcBorders>
+              <w:left w:val="nil"/>
+              <w:right w:val="nil"/>
+            </w:tcBorders>
+            <w:shd w:val="clear" w:color="auto" w:fill="auto"/>
+          </w:tcPr>
+          <w:p>
+            <w:pPr>
+              <w:spacing w:line="276" w:lineRule="auto"/>
+              <w:rPr>
+                <w:rFonts w:cs="Helvetica"/>
+                <w:sz w:val="15"/>
+                <w:szCs w:val="18"/>
+              </w:rPr>
+            </w:pPr>
+            <w:r>
+              <w:rPr>
+                <w:rFonts w:cs="Helvetica"/>
+                <w:sz w:val="15"/>
+                <w:szCs w:val="18"/>
+              </w:rPr>
+              <w:t>C_IF_FIELD_NUM_ETHERNET_</w:t>
+            </w:r>
+            <w:r>
+              <w:rPr>
+                <w:rFonts w:cs="Helvetica"/>
+                <w:sz w:val="15"/>
+                <w:szCs w:val="18"/>
+              </w:rPr>
+              <w:t>SOURCE</w:t>
+            </w:r>
+          </w:p>
+        </w:tc>
+        <w:tc>
+          <w:tcPr>
+            <w:tcW w:w="941" w:type="dxa"/>
+            <w:tcBorders>
+              <w:left w:val="nil"/>
+              <w:right w:val="nil"/>
+            </w:tcBorders>
+          </w:tcPr>
+          <w:p>
+            <w:pPr>
+              <w:spacing w:line="276" w:lineRule="auto"/>
+              <w:rPr>
+                <w:rFonts w:cs="Helvetica"/>
+                <w:sz w:val="15"/>
+                <w:szCs w:val="18"/>
+              </w:rPr>
+            </w:pPr>
+            <w:r>
+              <w:rPr>
+                <w:rFonts w:cs="Helvetica"/>
+                <w:sz w:val="15"/>
+                <w:szCs w:val="18"/>
+              </w:rPr>
+              <w:t>2</w:t>
+            </w:r>
+          </w:p>
+        </w:tc>
+      </w:tr>
+      <w:tr>
+        <w:tc>
+          <w:tcPr>
+            <w:tcW w:w="2018" w:type="dxa"/>
+            <w:tcBorders>
+              <w:left w:val="nil"/>
+              <w:right w:val="nil"/>
+            </w:tcBorders>
+            <w:shd w:val="clear" w:color="auto" w:fill="auto"/>
+          </w:tcPr>
+          <w:p>
+            <w:pPr>
+              <w:spacing w:line="276" w:lineRule="auto"/>
+              <w:rPr>
+                <w:rFonts w:cs="Helvetica"/>
+                <w:sz w:val="15"/>
+                <w:szCs w:val="18"/>
+              </w:rPr>
+            </w:pPr>
+            <w:r>
+              <w:rPr>
+                <w:rFonts w:cs="Helvetica"/>
+                <w:sz w:val="15"/>
+                <w:szCs w:val="18"/>
+              </w:rPr>
+              <w:t>Length</w:t>
+            </w:r>
+          </w:p>
+        </w:tc>
+        <w:tc>
+          <w:tcPr>
+            <w:tcW w:w="4279" w:type="dxa"/>
+            <w:tcBorders>
+              <w:left w:val="nil"/>
+              <w:right w:val="nil"/>
+            </w:tcBorders>
+            <w:shd w:val="clear" w:color="auto" w:fill="auto"/>
+          </w:tcPr>
+          <w:p>
+            <w:pPr>
+              <w:spacing w:line="276" w:lineRule="auto"/>
+              <w:rPr>
+                <w:rFonts w:cs="Helvetica"/>
+                <w:sz w:val="15"/>
+                <w:szCs w:val="18"/>
+              </w:rPr>
+            </w:pPr>
+            <w:r>
+              <w:rPr>
+                <w:rFonts w:cs="Helvetica"/>
+                <w:sz w:val="15"/>
+                <w:szCs w:val="18"/>
+              </w:rPr>
+              <w:t>C_IF_FIELD_NUM_ETHERNET_</w:t>
+            </w:r>
+            <w:r>
+              <w:rPr>
+                <w:rFonts w:cs="Helvetica"/>
+                <w:sz w:val="15"/>
+                <w:szCs w:val="18"/>
+              </w:rPr>
+              <w:t>LENGTH</w:t>
+            </w:r>
+          </w:p>
+        </w:tc>
+        <w:tc>
+          <w:tcPr>
+            <w:tcW w:w="941" w:type="dxa"/>
+            <w:tcBorders>
+              <w:left w:val="nil"/>
+              <w:right w:val="nil"/>
+            </w:tcBorders>
+          </w:tcPr>
+          <w:p>
+            <w:pPr>
+              <w:spacing w:line="276" w:lineRule="auto"/>
+              <w:rPr>
+                <w:rFonts w:cs="Helvetica"/>
+                <w:sz w:val="15"/>
+                <w:szCs w:val="18"/>
+              </w:rPr>
+            </w:pPr>
+            <w:r>
+              <w:rPr>
+                <w:rFonts w:cs="Helvetica"/>
+                <w:sz w:val="15"/>
+                <w:szCs w:val="18"/>
+              </w:rPr>
+              <w:t>3</w:t>
+            </w:r>
+          </w:p>
+        </w:tc>
+      </w:tr>
+      <w:tr>
+        <w:tc>
+          <w:tcPr>
+            <w:tcW w:w="2018" w:type="dxa"/>
+            <w:tcBorders>
+              <w:left w:val="nil"/>
+              <w:right w:val="nil"/>
+            </w:tcBorders>
+            <w:shd w:val="clear" w:color="auto" w:fill="auto"/>
+          </w:tcPr>
+          <w:p>
+            <w:pPr>
+              <w:spacing w:line="276" w:lineRule="auto"/>
+              <w:rPr>
+                <w:rFonts w:cs="Helvetica"/>
+                <w:sz w:val="15"/>
+                <w:szCs w:val="18"/>
+              </w:rPr>
+            </w:pPr>
+            <w:r>
+              <w:rPr>
+                <w:rFonts w:cs="Helvetica"/>
+                <w:sz w:val="15"/>
+                <w:szCs w:val="18"/>
+              </w:rPr>
+              <w:t>Payload</w:t>
+            </w:r>
+          </w:p>
+        </w:tc>
+        <w:tc>
+          <w:tcPr>
+            <w:tcW w:w="4279" w:type="dxa"/>
+            <w:tcBorders>
+              <w:left w:val="nil"/>
+              <w:right w:val="nil"/>
+            </w:tcBorders>
+            <w:shd w:val="clear" w:color="auto" w:fill="auto"/>
+          </w:tcPr>
+          <w:p>
+            <w:pPr>
+              <w:spacing w:line="276" w:lineRule="auto"/>
+              <w:rPr>
+                <w:rFonts w:cs="Helvetica"/>
+                <w:sz w:val="15"/>
+                <w:szCs w:val="18"/>
+              </w:rPr>
+            </w:pPr>
+            <w:r>
+              <w:rPr>
+                <w:rFonts w:cs="Helvetica"/>
+                <w:sz w:val="15"/>
+                <w:szCs w:val="18"/>
+              </w:rPr>
+              <w:t>C_IF_FIELD_NUM_ETHERNET_</w:t>
+            </w:r>
+            <w:r>
+              <w:rPr>
+                <w:rFonts w:cs="Helvetica"/>
+                <w:sz w:val="15"/>
+                <w:szCs w:val="18"/>
+              </w:rPr>
+              <w:t>PAYLOAD</w:t>
+            </w:r>
+          </w:p>
+        </w:tc>
+        <w:tc>
+          <w:tcPr>
+            <w:tcW w:w="941" w:type="dxa"/>
+            <w:tcBorders>
+              <w:left w:val="nil"/>
+              <w:right w:val="nil"/>
+            </w:tcBorders>
+          </w:tcPr>
+          <w:p>
+            <w:pPr>
+              <w:spacing w:line="276" w:lineRule="auto"/>
+              <w:rPr>
+                <w:rFonts w:cs="Helvetica"/>
+                <w:sz w:val="15"/>
+                <w:szCs w:val="18"/>
+              </w:rPr>
+            </w:pPr>
+            <w:r>
+              <w:rPr>
+                <w:rFonts w:cs="Helvetica"/>
+                <w:sz w:val="15"/>
+                <w:szCs w:val="18"/>
+              </w:rPr>
+              <w:t>4</w:t>
+            </w:r>
+          </w:p>
+        </w:tc>
+      </w:tr>
+      <w:tr>
+        <w:tc>
+          <w:tcPr>
+            <w:tcW w:w="2018" w:type="dxa"/>
+            <w:tcBorders>
+              <w:left w:val="nil"/>
+              <w:right w:val="nil"/>
+            </w:tcBorders>
+            <w:shd w:val="clear" w:color="auto" w:fill="auto"/>
+          </w:tcPr>
+          <w:p>
+            <w:pPr>
+              <w:spacing w:line="276" w:lineRule="auto"/>
+              <w:rPr>
+                <w:rFonts w:cs="Helvetica"/>
+                <w:sz w:val="15"/>
+                <w:szCs w:val="18"/>
+              </w:rPr>
+            </w:pPr>
+            <w:r>
+              <w:rPr>
+                <w:rFonts w:cs="Helvetica"/>
+                <w:sz w:val="15"/>
+                <w:szCs w:val="18"/>
+              </w:rPr>
+              <w:t>FCS</w:t>
+            </w:r>
+          </w:p>
+        </w:tc>
+        <w:tc>
+          <w:tcPr>
+            <w:tcW w:w="4279" w:type="dxa"/>
+            <w:tcBorders>
+              <w:left w:val="nil"/>
+              <w:right w:val="nil"/>
+            </w:tcBorders>
+            <w:shd w:val="clear" w:color="auto" w:fill="auto"/>
+          </w:tcPr>
+          <w:p>
+            <w:pPr>
+              <w:spacing w:line="276" w:lineRule="auto"/>
+              <w:rPr>
+                <w:rFonts w:cs="Helvetica"/>
+                <w:sz w:val="15"/>
+                <w:szCs w:val="18"/>
+              </w:rPr>
+            </w:pPr>
+            <w:r>
+              <w:rPr>
+                <w:rFonts w:cs="Helvetica"/>
+                <w:sz w:val="15"/>
+                <w:szCs w:val="18"/>
+              </w:rPr>
+              <w:t>C_IF_FIELD_NUM_ETHERNET_</w:t>
+            </w:r>
+            <w:r>
+              <w:rPr>
+                <w:rFonts w:cs="Helvetica"/>
+                <w:sz w:val="15"/>
+                <w:szCs w:val="18"/>
+              </w:rPr>
+              <w:t>FCS</w:t>
+            </w:r>
+          </w:p>
+        </w:tc>
+        <w:tc>
+          <w:tcPr>
+            <w:tcW w:w="941" w:type="dxa"/>
+            <w:tcBorders>
+              <w:left w:val="nil"/>
+              <w:right w:val="nil"/>
+            </w:tcBorders>
+          </w:tcPr>
+          <w:p>
+            <w:pPr>
+              <w:spacing w:line="276" w:lineRule="auto"/>
+              <w:rPr>
+                <w:rFonts w:cs="Helvetica"/>
+                <w:sz w:val="15"/>
+                <w:szCs w:val="18"/>
+              </w:rPr>
+            </w:pPr>
+            <w:r>
+              <w:rPr>
+                <w:rFonts w:cs="Helvetica"/>
+                <w:sz w:val="15"/>
+                <w:szCs w:val="18"/>
+              </w:rPr>
+              <w:t>5</w:t>
+            </w:r>
+          </w:p>
+        </w:tc>
+      </w:tr>
+    </w:tbl>
+    <w:p/>
+    <w:p>
+      <w:pPr>
+        <w:pStyle w:val="Heading1"/>
+        <w:rPr>
+          <w:rFonts w:ascii="Helvetica" w:hAnsi="Helvetica" w:cs="Helvetica"/>
+        </w:rPr>
+      </w:pPr>
+      <w:r>
+        <w:rPr>
+          <w:rFonts w:ascii="Helvetica" w:hAnsi="Helvetica" w:cs="Helvetica"/>
+        </w:rPr>
         <w:t>Additional Documentation</w:t>
       </w:r>
     </w:p>
@@ -15541,25 +16274,6 @@
         <w:t xml:space="preserve">/doc/”. </w:t>
       </w:r>
     </w:p>
-    <w:p>
-      <w:r>
-        <w:t xml:space="preserve">For additional documentation on the </w:t>
-      </w:r>
-      <w:r>
-        <w:t xml:space="preserve">SBI protocol, please see the SBI BFM </w:t>
-      </w:r>
-      <w:proofErr w:type="spellStart"/>
-      <w:r>
-        <w:t>QuickRef</w:t>
-      </w:r>
-      <w:proofErr w:type="spellEnd"/>
-      <w:r>
-        <w:t>.</w:t>
-      </w:r>
-      <w:r>
-        <w:tab/>
-      </w:r>
-    </w:p>
     <w:p/>
     <w:p>
       <w:pPr>
@@ -15577,10 +16291,16 @@
     </w:p>
     <w:p>
       <w:r>
-        <w:t>The SBI</w:t>
+        <w:t xml:space="preserve">The </w:t>
+      </w:r>
+      <w:r>
+        <w:t>Ethernet</w:t>
       </w:r>
       <w:r>
         <w:t xml:space="preserve"> </w:t>
+      </w:r>
+      <w:r>
+        <w:t>H</w:t>
       </w:r>
       <w:r>
         <w:t>VVC</w:t>
@@ -15628,51 +16348,7 @@
           <w:b/>
           <w:i/>
         </w:rPr>
-        <w:t>UVVM Utility Library (UVVM-</w:t>
-      </w:r>
-      <w:proofErr w:type="spellStart"/>
-      <w:r>
-        <w:rPr>
-          <w:b/>
-          <w:i/>
-        </w:rPr>
-        <w:t>Util</w:t>
-      </w:r>
-      <w:proofErr w:type="spellEnd"/>
-      <w:r>
-        <w:rPr>
-          <w:b/>
-          <w:i/>
-        </w:rPr>
-        <w:t>)</w:t>
-      </w:r>
-      <w:r>
-        <w:rPr>
-          <w:b/>
-          <w:i/>
-        </w:rPr>
-        <w:t>, version 2</w:t>
-      </w:r>
-      <w:r>
-        <w:rPr>
-          <w:b/>
-          <w:i/>
-        </w:rPr>
-        <w:t>.</w:t>
-      </w:r>
-      <w:r>
-        <w:rPr>
-          <w:b/>
-          <w:i/>
-        </w:rPr>
-        <w:t>2</w:t>
-      </w:r>
-      <w:r>
-        <w:rPr>
-          <w:b/>
-          <w:i/>
-        </w:rPr>
-        <w:t>.0 and up</w:t>
+        <w:t>UVVM Utility Library</w:t>
       </w:r>
     </w:p>
     <w:p>
@@ -15694,34 +16370,6 @@
         </w:rPr>
         <w:t>UVVM VVC Framework</w:t>
       </w:r>
-      <w:r>
-        <w:rPr>
-          <w:b/>
-          <w:i/>
-        </w:rPr>
-        <w:t>, version</w:t>
-      </w:r>
-      <w:r>
-        <w:rPr>
-          <w:b/>
-          <w:i/>
-        </w:rPr>
-        <w:t xml:space="preserve"> </w:t>
-      </w:r>
-      <w:r>
-        <w:rPr>
-          <w:b/>
-          <w:i/>
-        </w:rPr>
-        <w:t>2.1</w:t>
-      </w:r>
-      <w:r>
-        <w:rPr>
-          <w:b/>
-          <w:i/>
-        </w:rPr>
-        <w:t>.0 and up</w:t>
-      </w:r>
     </w:p>
     <w:p>
       <w:pPr>
@@ -15740,15 +16388,10 @@
           <w:b/>
           <w:i/>
         </w:rPr>
-        <w:t>SBI</w:t>
+        <w:t>HVVC-to-VVC Bridge</w:t>
       </w:r>
-      <w:r>
-        <w:rPr>
-          <w:b/>
-          <w:i/>
-        </w:rPr>
-        <w:t xml:space="preserve"> BFM</w:t>
-      </w:r>
+      <w:bookmarkStart w:id="3" w:name="_GoBack"/>
+      <w:bookmarkEnd w:id="3"/>
     </w:p>
     <w:p/>
     <w:p>
@@ -16962,6 +17605,7 @@
     </w:p>
     <w:p>
       <w:r>
+        <w:lastRenderedPageBreak/>
         <w:t xml:space="preserve">This </w:t>
       </w:r>
       <w:r>
@@ -17684,7 +18328,7 @@
               <w:sz w:val="14"/>
               <w:lang w:val="en-US"/>
             </w:rPr>
-            <w:t>2018-09-13</w:t>
+            <w:t>2018-10-30</w:t>
           </w:r>
           <w:r>
             <w:rPr>
@@ -23317,7 +23961,7 @@
   <w:style w:type="paragraph" w:default="1" w:styleId="Normal">
     <w:name w:val="Normal"/>
     <w:qFormat/>
-    <w:rsid w:val="009902B2"/>
+    <w:rsid w:val="00746F3C"/>
     <w:rPr>
       <w:rFonts w:ascii="Helvetica" w:hAnsi="Helvetica"/>
       <w:sz w:val="18"/>
@@ -24598,7 +25242,7 @@
 </file>
 
 <file path=customXml/itemProps1.xml><?xml version="1.0" encoding="utf-8"?>
-<ds:datastoreItem xmlns:ds="http://schemas.openxmlformats.org/officeDocument/2006/customXml" ds:itemID="{536D915D-1485-4E30-BFCE-22C9509C12F5}">
+<ds:datastoreItem xmlns:ds="http://schemas.openxmlformats.org/officeDocument/2006/customXml" ds:itemID="{2706C7F6-F191-4B51-BC50-BEE9AFE0CBA9}">
   <ds:schemaRefs>
     <ds:schemaRef ds:uri="http://schemas.openxmlformats.org/officeDocument/2006/bibliography"/>
   </ds:schemaRefs>

</xml_diff>